<commit_message>
Modification de la fiche
version finale
</commit_message>
<xml_diff>
--- a/INFO-G5-fiche.docx
+++ b/INFO-G5-fiche.docx
@@ -5,6 +5,7 @@
     <w:p>
       <w:pPr>
         <w:pStyle w:val="SenderName"/>
+        <w:jc w:val="center"/>
         <w:rPr>
           <w:lang w:val="fr-FR"/>
         </w:rPr>
@@ -13,7 +14,7 @@
     <w:p>
       <w:pPr>
         <w:pStyle w:val="Body"/>
-        <w:jc w:val="both"/>
+        <w:jc w:val="center"/>
         <w:rPr>
           <w:rFonts w:ascii="Arial" w:hAnsi="Arial" w:cs="Arial"/>
           <w:b/>
@@ -46,7 +47,70 @@
           <w:rFonts w:ascii="Arial" w:hAnsi="Arial" w:cs="Arial"/>
           <w:lang w:val="en-US"/>
         </w:rPr>
-        <w:t>Amir FALLAHI, Brice PETIT, Dumitru NEGRU, Hugo CALLEBAUT, Maxime HAUWAERT et Yahya BAKKALI</w:t>
+        <w:t>Yahya BAKKALI</w:t>
+      </w:r>
+      <w:r>
+        <w:rPr>
+          <w:rFonts w:ascii="Arial" w:hAnsi="Arial" w:cs="Arial"/>
+          <w:lang w:val="en-US"/>
+        </w:rPr>
+        <w:t xml:space="preserve">, </w:t>
+      </w:r>
+      <w:r>
+        <w:rPr>
+          <w:rFonts w:ascii="Arial" w:hAnsi="Arial" w:cs="Arial"/>
+          <w:lang w:val="en-US"/>
+        </w:rPr>
+        <w:t>Hugo CALLEBAUT,</w:t>
+      </w:r>
+      <w:r>
+        <w:rPr>
+          <w:rFonts w:ascii="Arial" w:hAnsi="Arial" w:cs="Arial"/>
+          <w:lang w:val="en-US"/>
+        </w:rPr>
+        <w:t xml:space="preserve"> </w:t>
+      </w:r>
+      <w:r>
+        <w:rPr>
+          <w:rFonts w:ascii="Arial" w:hAnsi="Arial" w:cs="Arial"/>
+          <w:lang w:val="en-US"/>
+        </w:rPr>
+        <w:t xml:space="preserve">Amir FALLAHI, </w:t>
+      </w:r>
+      <w:r>
+        <w:rPr>
+          <w:rFonts w:ascii="Arial" w:hAnsi="Arial" w:cs="Arial"/>
+          <w:lang w:val="en-US"/>
+        </w:rPr>
+        <w:t>Maxime HAUWAERT</w:t>
+      </w:r>
+      <w:r>
+        <w:rPr>
+          <w:rFonts w:ascii="Arial" w:hAnsi="Arial" w:cs="Arial"/>
+          <w:lang w:val="en-US"/>
+        </w:rPr>
+        <w:t xml:space="preserve">, </w:t>
+      </w:r>
+      <w:r>
+        <w:rPr>
+          <w:rFonts w:ascii="Arial" w:hAnsi="Arial" w:cs="Arial"/>
+          <w:lang w:val="en-US"/>
+        </w:rPr>
+        <w:t xml:space="preserve">Dumitru NEGRU </w:t>
+      </w:r>
+      <w:r>
+        <w:rPr>
+          <w:rFonts w:ascii="Arial" w:hAnsi="Arial" w:cs="Arial"/>
+          <w:lang w:val="en-US"/>
+        </w:rPr>
+        <w:t xml:space="preserve">et </w:t>
+      </w:r>
+      <w:r>
+        <w:rPr>
+          <w:rFonts w:ascii="Arial" w:hAnsi="Arial" w:cs="Arial"/>
+          <w:lang w:val="en-US"/>
+        </w:rPr>
+        <w:t>Brice PETIT</w:t>
       </w:r>
     </w:p>
     <w:p>
@@ -72,6 +136,162 @@
           <w:rFonts w:ascii="Arial" w:hAnsi="Arial" w:cs="Arial"/>
         </w:rPr>
       </w:pPr>
+      <w:r>
+        <w:rPr>
+          <w:rFonts w:ascii="Arial" w:hAnsi="Arial" w:cs="Arial"/>
+        </w:rPr>
+        <w:t>L’objectif du</w:t>
+      </w:r>
+      <w:r>
+        <w:rPr>
+          <w:rFonts w:ascii="Arial" w:hAnsi="Arial" w:cs="Arial"/>
+        </w:rPr>
+        <w:t xml:space="preserve"> projet est de trier les déchets de manière automatique. Pour cela, nous avons décidé d’utiliser </w:t>
+      </w:r>
+      <w:r>
+        <w:rPr>
+          <w:rFonts w:ascii="Arial" w:hAnsi="Arial" w:cs="Arial"/>
+        </w:rPr>
+        <w:t>deux technologies de reconnaissance d’image</w:t>
+      </w:r>
+      <w:r>
+        <w:rPr>
+          <w:rFonts w:ascii="Arial" w:hAnsi="Arial" w:cs="Arial"/>
+        </w:rPr>
+        <w:t>s</w:t>
+      </w:r>
+      <w:r>
+        <w:rPr>
+          <w:rFonts w:ascii="Arial" w:hAnsi="Arial" w:cs="Arial"/>
+        </w:rPr>
+        <w:t>.</w:t>
+      </w:r>
+      <w:r>
+        <w:rPr>
+          <w:rFonts w:ascii="Arial" w:hAnsi="Arial" w:cs="Arial"/>
+        </w:rPr>
+        <w:t xml:space="preserve"> La première est l</w:t>
+      </w:r>
+      <w:r>
+        <w:rPr>
+          <w:rFonts w:ascii="Arial" w:hAnsi="Arial" w:cs="Arial"/>
+        </w:rPr>
+        <w:t xml:space="preserve">a machine à vecteurs de support </w:t>
+      </w:r>
+      <w:r>
+        <w:rPr>
+          <w:rFonts w:ascii="Arial" w:hAnsi="Arial" w:cs="Arial"/>
+        </w:rPr>
+        <w:t>(</w:t>
+      </w:r>
+      <w:r>
+        <w:rPr>
+          <w:rFonts w:ascii="Arial" w:hAnsi="Arial" w:cs="Arial"/>
+        </w:rPr>
+        <w:t xml:space="preserve">SVM, </w:t>
+      </w:r>
+      <w:r>
+        <w:rPr>
+          <w:rFonts w:ascii="Arial" w:hAnsi="Arial" w:cs="Arial"/>
+        </w:rPr>
+        <w:t>Support Vector Machin</w:t>
+      </w:r>
+      <w:r>
+        <w:rPr>
+          <w:rFonts w:ascii="Arial" w:hAnsi="Arial" w:cs="Arial"/>
+        </w:rPr>
+        <w:t xml:space="preserve">e) et la deuxième est le </w:t>
+      </w:r>
+      <w:r>
+        <w:rPr>
+          <w:rFonts w:ascii="Arial" w:hAnsi="Arial" w:cs="Arial"/>
+        </w:rPr>
+        <w:t>réseau de neurones convolutifs</w:t>
+      </w:r>
+      <w:r>
+        <w:rPr>
+          <w:rFonts w:ascii="Arial" w:hAnsi="Arial" w:cs="Arial"/>
+        </w:rPr>
+        <w:t xml:space="preserve"> (</w:t>
+      </w:r>
+      <w:r>
+        <w:rPr>
+          <w:rFonts w:ascii="Arial" w:hAnsi="Arial" w:cs="Arial"/>
+        </w:rPr>
+        <w:t>CNN</w:t>
+      </w:r>
+      <w:r>
+        <w:rPr>
+          <w:rFonts w:ascii="Arial" w:hAnsi="Arial" w:cs="Arial"/>
+        </w:rPr>
+        <w:t>,</w:t>
+      </w:r>
+      <w:r>
+        <w:rPr>
+          <w:rFonts w:ascii="Arial" w:hAnsi="Arial" w:cs="Arial"/>
+        </w:rPr>
+        <w:t xml:space="preserve"> </w:t>
+      </w:r>
+      <w:r>
+        <w:rPr>
+          <w:rFonts w:ascii="Arial" w:hAnsi="Arial" w:cs="Arial"/>
+        </w:rPr>
+        <w:t>Convolutional Neural Network</w:t>
+      </w:r>
+      <w:r>
+        <w:rPr>
+          <w:rFonts w:ascii="Arial" w:hAnsi="Arial" w:cs="Arial"/>
+        </w:rPr>
+        <w:t>)</w:t>
+      </w:r>
+      <w:r>
+        <w:rPr>
+          <w:rFonts w:ascii="Arial" w:hAnsi="Arial" w:cs="Arial"/>
+        </w:rPr>
+        <w:t xml:space="preserve"> avec </w:t>
+      </w:r>
+      <w:r>
+        <w:rPr>
+          <w:rFonts w:ascii="Arial" w:hAnsi="Arial" w:cs="Arial"/>
+        </w:rPr>
+        <w:t>l’apprentissage par transfert (transfert learning)</w:t>
+      </w:r>
+      <w:r>
+        <w:rPr>
+          <w:rFonts w:ascii="Arial" w:hAnsi="Arial" w:cs="Arial"/>
+        </w:rPr>
+        <w:t xml:space="preserve"> </w:t>
+      </w:r>
+      <w:r>
+        <w:rPr>
+          <w:rFonts w:ascii="Arial" w:hAnsi="Arial" w:cs="Arial"/>
+        </w:rPr>
+        <w:t>pour</w:t>
+      </w:r>
+      <w:r>
+        <w:rPr>
+          <w:rFonts w:ascii="Arial" w:hAnsi="Arial" w:cs="Arial"/>
+        </w:rPr>
+        <w:t xml:space="preserve"> </w:t>
+      </w:r>
+      <w:r>
+        <w:rPr>
+          <w:rFonts w:ascii="Arial" w:hAnsi="Arial" w:cs="Arial"/>
+        </w:rPr>
+        <w:t>optimiser le temps d’apprentissage</w:t>
+      </w:r>
+      <w:r>
+        <w:rPr>
+          <w:rFonts w:ascii="Arial" w:hAnsi="Arial" w:cs="Arial"/>
+        </w:rPr>
+        <w:t>.</w:t>
+      </w:r>
+      <w:r>
+        <w:rPr>
+          <w:rFonts w:ascii="Arial" w:hAnsi="Arial" w:cs="Arial"/>
+        </w:rPr>
+        <w:t xml:space="preserve"> </w:t>
+      </w:r>
     </w:p>
     <w:p>
       <w:pPr>
@@ -85,13 +305,7 @@
         <w:rPr>
           <w:rFonts w:ascii="Arial" w:hAnsi="Arial" w:cs="Arial"/>
         </w:rPr>
-        <w:t xml:space="preserve">Le but de notre projet est de trier les déchets de manière automatique. Pour cela, nous avons décidé d’utiliser </w:t>
-      </w:r>
-      <w:r>
-        <w:rPr>
-          <w:rFonts w:ascii="Arial" w:hAnsi="Arial" w:cs="Arial"/>
-        </w:rPr>
-        <w:t>deux technologies de reconnaissance d’image</w:t>
+        <w:t>Lors de nos tests, nous avons constaté que la technologie machine à vecteur</w:t>
       </w:r>
       <w:r>
         <w:rPr>
@@ -103,63 +317,282 @@
         <w:rPr>
           <w:rFonts w:ascii="Arial" w:hAnsi="Arial" w:cs="Arial"/>
         </w:rPr>
+        <w:t xml:space="preserve"> de support </w:t>
+      </w:r>
+      <w:r>
+        <w:rPr>
+          <w:rFonts w:ascii="Arial" w:hAnsi="Arial" w:cs="Arial"/>
+        </w:rPr>
+        <w:t xml:space="preserve">était moins performante que le réseau de neurones convolutifs avec l’apprentissage par transfert pour notre problème. Nous avons donc </w:t>
+      </w:r>
+      <w:r>
+        <w:rPr>
+          <w:rFonts w:ascii="Arial" w:hAnsi="Arial" w:cs="Arial"/>
+        </w:rPr>
+        <w:t xml:space="preserve">sélectionné </w:t>
+      </w:r>
+      <w:r>
+        <w:rPr>
+          <w:rFonts w:ascii="Arial" w:hAnsi="Arial" w:cs="Arial"/>
+        </w:rPr>
+        <w:t xml:space="preserve">le réseau de neurones. </w:t>
+      </w:r>
+    </w:p>
+    <w:p>
+      <w:pPr>
+        <w:pStyle w:val="Body"/>
+        <w:jc w:val="both"/>
+        <w:rPr>
+          <w:rFonts w:ascii="Arial" w:hAnsi="Arial" w:cs="Arial"/>
+        </w:rPr>
+      </w:pPr>
+      <w:r>
+        <w:rPr>
+          <w:rFonts w:ascii="Arial" w:hAnsi="Arial" w:cs="Arial"/>
+        </w:rPr>
+        <w:t>Une fois n</w:t>
+      </w:r>
+      <w:r>
+        <w:rPr>
+          <w:rFonts w:ascii="Arial" w:hAnsi="Arial" w:cs="Arial"/>
+        </w:rPr>
+        <w:t>o</w:t>
+      </w:r>
+      <w:r>
+        <w:rPr>
+          <w:rFonts w:ascii="Arial" w:hAnsi="Arial" w:cs="Arial"/>
+        </w:rPr>
+        <w:t>tre</w:t>
+      </w:r>
+      <w:r>
+        <w:rPr>
+          <w:rFonts w:ascii="Arial" w:hAnsi="Arial" w:cs="Arial"/>
+        </w:rPr>
+        <w:t xml:space="preserve"> technologie de reconnaissance d’images choisie, nous voulions faire en sorte</w:t>
+      </w:r>
+      <w:r>
+        <w:rPr>
+          <w:rFonts w:ascii="Arial" w:hAnsi="Arial" w:cs="Arial"/>
+        </w:rPr>
+        <w:t xml:space="preserve"> </w:t>
+      </w:r>
+      <w:r>
+        <w:rPr>
+          <w:rFonts w:ascii="Arial" w:hAnsi="Arial" w:cs="Arial"/>
+        </w:rPr>
+        <w:t>qu’il puisse être utilis</w:t>
+      </w:r>
+      <w:r>
+        <w:rPr>
+          <w:rFonts w:ascii="Arial" w:hAnsi="Arial" w:cs="Arial"/>
+        </w:rPr>
+        <w:t>é</w:t>
+      </w:r>
+      <w:r>
+        <w:rPr>
+          <w:rFonts w:ascii="Arial" w:hAnsi="Arial" w:cs="Arial"/>
+        </w:rPr>
+        <w:t xml:space="preserve"> </w:t>
+      </w:r>
+      <w:r>
+        <w:rPr>
+          <w:rFonts w:ascii="Arial" w:hAnsi="Arial" w:cs="Arial"/>
+        </w:rPr>
+        <w:t>par</w:t>
+      </w:r>
+      <w:r>
+        <w:rPr>
+          <w:rFonts w:ascii="Arial" w:hAnsi="Arial" w:cs="Arial"/>
+        </w:rPr>
+        <w:t xml:space="preserve"> les ménages</w:t>
+      </w:r>
+      <w:r>
+        <w:rPr>
+          <w:rFonts w:ascii="Arial" w:hAnsi="Arial" w:cs="Arial"/>
+        </w:rPr>
+        <w:t xml:space="preserve">, </w:t>
+      </w:r>
+      <w:r>
+        <w:rPr>
+          <w:rFonts w:ascii="Arial" w:hAnsi="Arial" w:cs="Arial"/>
+        </w:rPr>
+        <w:t xml:space="preserve">les </w:t>
+      </w:r>
+      <w:r>
+        <w:rPr>
+          <w:rFonts w:ascii="Arial" w:hAnsi="Arial" w:cs="Arial"/>
+        </w:rPr>
+        <w:t>établissement</w:t>
+      </w:r>
+      <w:r>
+        <w:rPr>
+          <w:rFonts w:ascii="Arial" w:hAnsi="Arial" w:cs="Arial"/>
+        </w:rPr>
+        <w:t>s</w:t>
+      </w:r>
+      <w:r>
+        <w:rPr>
+          <w:rFonts w:ascii="Arial" w:hAnsi="Arial" w:cs="Arial"/>
+        </w:rPr>
+        <w:t xml:space="preserve"> o</w:t>
+      </w:r>
+      <w:r>
+        <w:rPr>
+          <w:rFonts w:ascii="Arial" w:hAnsi="Arial" w:cs="Arial"/>
+        </w:rPr>
+        <w:t>u autres</w:t>
+      </w:r>
+      <w:r>
+        <w:rPr>
+          <w:rFonts w:ascii="Arial" w:hAnsi="Arial" w:cs="Arial"/>
+        </w:rPr>
+        <w:t xml:space="preserve">. </w:t>
+      </w:r>
+      <w:r>
+        <w:rPr>
+          <w:rFonts w:ascii="Arial" w:hAnsi="Arial" w:cs="Arial"/>
+        </w:rPr>
+        <w:t xml:space="preserve">Afin de </w:t>
+      </w:r>
+      <w:r>
+        <w:rPr>
+          <w:rFonts w:ascii="Arial" w:hAnsi="Arial" w:cs="Arial"/>
+        </w:rPr>
+        <w:t>réaliser</w:t>
+      </w:r>
+      <w:r>
+        <w:rPr>
+          <w:rFonts w:ascii="Arial" w:hAnsi="Arial" w:cs="Arial"/>
+        </w:rPr>
+        <w:t xml:space="preserve"> ce projet</w:t>
+      </w:r>
+      <w:r>
+        <w:rPr>
+          <w:rFonts w:ascii="Arial" w:hAnsi="Arial" w:cs="Arial"/>
+        </w:rPr>
+        <w:t xml:space="preserve">, nous avons </w:t>
+      </w:r>
+      <w:r>
+        <w:rPr>
+          <w:rFonts w:ascii="Arial" w:hAnsi="Arial" w:cs="Arial"/>
+        </w:rPr>
+        <w:t>choisi</w:t>
+      </w:r>
+      <w:r>
+        <w:rPr>
+          <w:rFonts w:ascii="Arial" w:hAnsi="Arial" w:cs="Arial"/>
+        </w:rPr>
+        <w:t xml:space="preserve"> </w:t>
+      </w:r>
+      <w:r>
+        <w:rPr>
+          <w:rFonts w:ascii="Arial" w:hAnsi="Arial" w:cs="Arial"/>
+        </w:rPr>
+        <w:t xml:space="preserve">d’utiliser </w:t>
+      </w:r>
+      <w:r>
+        <w:rPr>
+          <w:rFonts w:ascii="Arial" w:hAnsi="Arial" w:cs="Arial"/>
+        </w:rPr>
+        <w:t>un Raspberry PI 4</w:t>
+      </w:r>
+      <w:r>
+        <w:rPr>
+          <w:rFonts w:ascii="Arial" w:hAnsi="Arial" w:cs="Arial"/>
+        </w:rPr>
+        <w:t xml:space="preserve">, un nano-ordinateur, </w:t>
+      </w:r>
+      <w:bookmarkStart w:id="0" w:name="_GoBack"/>
+      <w:bookmarkEnd w:id="0"/>
+      <w:r>
+        <w:rPr>
+          <w:rFonts w:ascii="Arial" w:hAnsi="Arial" w:cs="Arial"/>
+        </w:rPr>
+        <w:t>pour la prédiction d’image</w:t>
+      </w:r>
+      <w:r>
+        <w:rPr>
+          <w:rFonts w:ascii="Arial" w:hAnsi="Arial" w:cs="Arial"/>
+        </w:rPr>
+        <w:t>s</w:t>
+      </w:r>
+      <w:r>
+        <w:rPr>
+          <w:rFonts w:ascii="Arial" w:hAnsi="Arial" w:cs="Arial"/>
+        </w:rPr>
         <w:t>.</w:t>
       </w:r>
       <w:r>
         <w:rPr>
           <w:rFonts w:ascii="Arial" w:hAnsi="Arial" w:cs="Arial"/>
         </w:rPr>
-        <w:t xml:space="preserve"> La première est l</w:t>
-      </w:r>
-      <w:r>
-        <w:rPr>
-          <w:rFonts w:ascii="Arial" w:hAnsi="Arial" w:cs="Arial"/>
-        </w:rPr>
-        <w:t xml:space="preserve">a machine à vecteurs de support </w:t>
-      </w:r>
-      <w:r>
-        <w:rPr>
-          <w:rFonts w:ascii="Arial" w:hAnsi="Arial" w:cs="Arial"/>
-        </w:rPr>
-        <w:t>(</w:t>
-      </w:r>
-      <w:r>
-        <w:rPr>
-          <w:rFonts w:ascii="Arial" w:hAnsi="Arial" w:cs="Arial"/>
-        </w:rPr>
-        <w:t xml:space="preserve">SVM, </w:t>
-      </w:r>
-      <w:r>
-        <w:rPr>
-          <w:rFonts w:ascii="Arial" w:hAnsi="Arial" w:cs="Arial"/>
-        </w:rPr>
-        <w:t xml:space="preserve">Support </w:t>
-      </w:r>
-      <w:proofErr w:type="spellStart"/>
-      <w:r>
-        <w:rPr>
-          <w:rFonts w:ascii="Arial" w:hAnsi="Arial" w:cs="Arial"/>
-        </w:rPr>
-        <w:t>Vector</w:t>
-      </w:r>
-      <w:proofErr w:type="spellEnd"/>
-      <w:r>
-        <w:rPr>
-          <w:rFonts w:ascii="Arial" w:hAnsi="Arial" w:cs="Arial"/>
-        </w:rPr>
-        <w:t xml:space="preserve"> Machin</w:t>
-      </w:r>
-      <w:r>
-        <w:rPr>
-          <w:rFonts w:ascii="Arial" w:hAnsi="Arial" w:cs="Arial"/>
-        </w:rPr>
-        <w:t xml:space="preserve">e) et la deuxième est le </w:t>
-      </w:r>
-      <w:r>
-        <w:rPr>
-          <w:rFonts w:ascii="Arial" w:hAnsi="Arial" w:cs="Arial"/>
-        </w:rPr>
-        <w:t>réseau de neurones convolutifs</w:t>
+        <w:t xml:space="preserve"> </w:t>
+      </w:r>
+      <w:r>
+        <w:rPr>
+          <w:rFonts w:ascii="Arial" w:hAnsi="Arial" w:cs="Arial"/>
+        </w:rPr>
+        <w:t>Nous</w:t>
+      </w:r>
+      <w:r>
+        <w:rPr>
+          <w:rFonts w:ascii="Arial" w:hAnsi="Arial" w:cs="Arial"/>
+        </w:rPr>
+        <w:t xml:space="preserve"> avons fixé une caméra</w:t>
+      </w:r>
+      <w:r>
+        <w:rPr>
+          <w:rFonts w:ascii="Arial" w:hAnsi="Arial" w:cs="Arial"/>
+        </w:rPr>
+        <w:t xml:space="preserve"> qui peut être réglée pour une prise optimale des images</w:t>
+      </w:r>
+      <w:r>
+        <w:rPr>
+          <w:rFonts w:ascii="Arial" w:hAnsi="Arial" w:cs="Arial"/>
+        </w:rPr>
+        <w:t xml:space="preserve"> </w:t>
+      </w:r>
+      <w:r>
+        <w:rPr>
+          <w:rFonts w:ascii="Arial" w:hAnsi="Arial" w:cs="Arial"/>
+        </w:rPr>
+        <w:t xml:space="preserve">en appuyant sur un bouton. </w:t>
+      </w:r>
+      <w:r>
+        <w:rPr>
+          <w:rFonts w:ascii="Arial" w:hAnsi="Arial" w:cs="Arial"/>
+        </w:rPr>
+        <w:t xml:space="preserve">Une fois </w:t>
+      </w:r>
+      <w:r>
+        <w:rPr>
+          <w:rFonts w:ascii="Arial" w:hAnsi="Arial" w:cs="Arial"/>
+        </w:rPr>
+        <w:t>la prédiction faite, nous voulions faciliter le tr</w:t>
+      </w:r>
+      <w:r>
+        <w:rPr>
+          <w:rFonts w:ascii="Arial" w:hAnsi="Arial" w:cs="Arial"/>
+        </w:rPr>
+        <w:t>i</w:t>
+      </w:r>
+      <w:r>
+        <w:rPr>
+          <w:rFonts w:ascii="Arial" w:hAnsi="Arial" w:cs="Arial"/>
+        </w:rPr>
+        <w:t>. Pour ce faire, nous</w:t>
+      </w:r>
+      <w:r>
+        <w:rPr>
+          <w:rFonts w:ascii="Arial" w:hAnsi="Arial" w:cs="Arial"/>
+        </w:rPr>
+        <w:t xml:space="preserve"> avons jugé intéressant </w:t>
+      </w:r>
+      <w:r>
+        <w:rPr>
+          <w:rFonts w:ascii="Arial" w:hAnsi="Arial" w:cs="Arial"/>
+        </w:rPr>
+        <w:t>qu’une poubelle s’ouvre en fonction du type du déchet</w:t>
       </w:r>
       <w:r>
         <w:rPr>
@@ -171,13 +604,31 @@
         <w:rPr>
           <w:rFonts w:ascii="Arial" w:hAnsi="Arial" w:cs="Arial"/>
         </w:rPr>
-        <w:t>CNN</w:t>
-      </w:r>
-      <w:r>
-        <w:rPr>
-          <w:rFonts w:ascii="Arial" w:hAnsi="Arial" w:cs="Arial"/>
-        </w:rPr>
-        <w:t>,</w:t>
+        <w:t>sac blanc, bleu, jaune, orange et le verre)</w:t>
+      </w:r>
+      <w:r>
+        <w:rPr>
+          <w:rFonts w:ascii="Arial" w:hAnsi="Arial" w:cs="Arial"/>
+        </w:rPr>
+        <w:t>.</w:t>
+      </w:r>
+      <w:r>
+        <w:rPr>
+          <w:rFonts w:ascii="Arial" w:hAnsi="Arial" w:cs="Arial"/>
+        </w:rPr>
+        <w:t xml:space="preserve"> Le tri de nos déchets est basé sur le tri effectué à Bruxelles</w:t>
+      </w:r>
+      <w:r>
+        <w:rPr>
+          <w:rFonts w:ascii="Arial" w:hAnsi="Arial" w:cs="Arial"/>
+        </w:rPr>
+        <w:t xml:space="preserve"> Capitale</w:t>
+      </w:r>
+      <w:r>
+        <w:rPr>
+          <w:rFonts w:ascii="Arial" w:hAnsi="Arial" w:cs="Arial"/>
+        </w:rPr>
+        <w:t>.</w:t>
       </w:r>
       <w:r>
         <w:rPr>
@@ -185,63 +636,35 @@
         </w:rPr>
         <w:t xml:space="preserve"> </w:t>
       </w:r>
-      <w:proofErr w:type="spellStart"/>
-      <w:r>
-        <w:rPr>
-          <w:rFonts w:ascii="Arial" w:hAnsi="Arial" w:cs="Arial"/>
-        </w:rPr>
-        <w:t>Convolutional</w:t>
-      </w:r>
-      <w:proofErr w:type="spellEnd"/>
-      <w:r>
-        <w:rPr>
-          <w:rFonts w:ascii="Arial" w:hAnsi="Arial" w:cs="Arial"/>
-        </w:rPr>
-        <w:t xml:space="preserve"> Neural Network</w:t>
-      </w:r>
-      <w:r>
-        <w:rPr>
-          <w:rFonts w:ascii="Arial" w:hAnsi="Arial" w:cs="Arial"/>
-        </w:rPr>
-        <w:t>)</w:t>
-      </w:r>
-      <w:r>
-        <w:rPr>
-          <w:rFonts w:ascii="Arial" w:hAnsi="Arial" w:cs="Arial"/>
-        </w:rPr>
-        <w:t xml:space="preserve"> avec </w:t>
-      </w:r>
-      <w:r>
-        <w:rPr>
-          <w:rFonts w:ascii="Arial" w:hAnsi="Arial" w:cs="Arial"/>
-        </w:rPr>
-        <w:t xml:space="preserve">l’apprentissage par transfert (transfert </w:t>
-      </w:r>
-      <w:proofErr w:type="spellStart"/>
-      <w:r>
-        <w:rPr>
-          <w:rFonts w:ascii="Arial" w:hAnsi="Arial" w:cs="Arial"/>
-        </w:rPr>
-        <w:t>learning</w:t>
-      </w:r>
-      <w:proofErr w:type="spellEnd"/>
-      <w:r>
-        <w:rPr>
-          <w:rFonts w:ascii="Arial" w:hAnsi="Arial" w:cs="Arial"/>
-        </w:rPr>
-        <w:t>)</w:t>
-      </w:r>
-      <w:r>
-        <w:rPr>
-          <w:rFonts w:ascii="Arial" w:hAnsi="Arial" w:cs="Arial"/>
-        </w:rPr>
-        <w:t xml:space="preserve"> afin de gagner du temps sur </w:t>
-      </w:r>
-      <w:r>
-        <w:rPr>
-          <w:rFonts w:ascii="Arial" w:hAnsi="Arial" w:cs="Arial"/>
-        </w:rPr>
-        <w:t>l’apprentissage</w:t>
+      <w:r>
+        <w:rPr>
+          <w:rFonts w:ascii="Arial" w:hAnsi="Arial" w:cs="Arial"/>
+        </w:rPr>
+        <w:t xml:space="preserve">Afin d’y parvenir, nous avons décidé de fixer des petits moteurs </w:t>
+      </w:r>
+      <w:r>
+        <w:rPr>
+          <w:rFonts w:ascii="Arial" w:hAnsi="Arial" w:cs="Arial"/>
+        </w:rPr>
+        <w:t>aux</w:t>
+      </w:r>
+      <w:r>
+        <w:rPr>
+          <w:rFonts w:ascii="Arial" w:hAnsi="Arial" w:cs="Arial"/>
+        </w:rPr>
+        <w:t xml:space="preserve"> </w:t>
+      </w:r>
+      <w:r>
+        <w:rPr>
+          <w:rFonts w:ascii="Arial" w:hAnsi="Arial" w:cs="Arial"/>
+        </w:rPr>
+        <w:t>cinq</w:t>
+      </w:r>
+      <w:r>
+        <w:rPr>
+          <w:rFonts w:ascii="Arial" w:hAnsi="Arial" w:cs="Arial"/>
+        </w:rPr>
+        <w:t xml:space="preserve"> poubelles</w:t>
       </w:r>
       <w:r>
         <w:rPr>
@@ -259,223 +682,13 @@
         <w:rPr>
           <w:rFonts w:ascii="Arial" w:hAnsi="Arial" w:cs="Arial"/>
         </w:rPr>
-        <w:t xml:space="preserve">Lors de nos tests, nous avons constaté que la technologie machine à vecteur de support </w:t>
-      </w:r>
-      <w:r>
-        <w:rPr>
-          <w:rFonts w:ascii="Arial" w:hAnsi="Arial" w:cs="Arial"/>
-        </w:rPr>
-        <w:t xml:space="preserve">était moins performante que le réseau de neurones convolutifs avec l’apprentissage par transfert pour notre problème. Nous avons donc opté pour </w:t>
-      </w:r>
-      <w:r>
-        <w:rPr>
-          <w:rFonts w:ascii="Arial" w:hAnsi="Arial" w:cs="Arial"/>
-        </w:rPr>
-        <w:t xml:space="preserve">le réseau de neurones. </w:t>
-      </w:r>
-      <w:r>
-        <w:rPr>
-          <w:rFonts w:ascii="Arial" w:hAnsi="Arial" w:cs="Arial"/>
-        </w:rPr>
-        <w:t>Une fois n</w:t>
-      </w:r>
-      <w:r>
-        <w:rPr>
-          <w:rFonts w:ascii="Arial" w:hAnsi="Arial" w:cs="Arial"/>
-        </w:rPr>
-        <w:t>o</w:t>
-      </w:r>
-      <w:r>
-        <w:rPr>
-          <w:rFonts w:ascii="Arial" w:hAnsi="Arial" w:cs="Arial"/>
-        </w:rPr>
-        <w:t>tre</w:t>
-      </w:r>
-      <w:r>
-        <w:rPr>
-          <w:rFonts w:ascii="Arial" w:hAnsi="Arial" w:cs="Arial"/>
-        </w:rPr>
-        <w:t xml:space="preserve"> technologie de reconnaissance d’images choisie, nous voulions faire en sorte de pouvoir</w:t>
-      </w:r>
-      <w:r>
-        <w:rPr>
-          <w:rFonts w:ascii="Arial" w:hAnsi="Arial" w:cs="Arial"/>
-        </w:rPr>
-        <w:t xml:space="preserve"> qu’il puisse être utiliser dans les ménages</w:t>
-      </w:r>
-      <w:r>
-        <w:rPr>
-          <w:rFonts w:ascii="Arial" w:hAnsi="Arial" w:cs="Arial"/>
-        </w:rPr>
-        <w:t>, établissement o</w:t>
-      </w:r>
-      <w:r>
-        <w:rPr>
-          <w:rFonts w:ascii="Arial" w:hAnsi="Arial" w:cs="Arial"/>
-        </w:rPr>
-        <w:t>u autres</w:t>
-      </w:r>
-      <w:r>
-        <w:rPr>
-          <w:rFonts w:ascii="Arial" w:hAnsi="Arial" w:cs="Arial"/>
-        </w:rPr>
-        <w:t xml:space="preserve">. </w:t>
-      </w:r>
-      <w:r>
-        <w:rPr>
-          <w:rFonts w:ascii="Arial" w:hAnsi="Arial" w:cs="Arial"/>
-        </w:rPr>
-        <w:t>Afin de mettre en place cette idée</w:t>
-      </w:r>
-      <w:r>
-        <w:rPr>
-          <w:rFonts w:ascii="Arial" w:hAnsi="Arial" w:cs="Arial"/>
-        </w:rPr>
-        <w:t xml:space="preserve">, nous avons </w:t>
-      </w:r>
-      <w:r>
-        <w:rPr>
-          <w:rFonts w:ascii="Arial" w:hAnsi="Arial" w:cs="Arial"/>
-        </w:rPr>
-        <w:t>opté pour l’utilisation d’un Raspberry PI 4 pour la prédiction d’image</w:t>
-      </w:r>
-      <w:r>
-        <w:rPr>
-          <w:rFonts w:ascii="Arial" w:hAnsi="Arial" w:cs="Arial"/>
-        </w:rPr>
-        <w:t xml:space="preserve"> où</w:t>
-      </w:r>
-      <w:r>
-        <w:rPr>
-          <w:rFonts w:ascii="Arial" w:hAnsi="Arial" w:cs="Arial"/>
-        </w:rPr>
-        <w:t xml:space="preserve"> </w:t>
-      </w:r>
-      <w:r>
-        <w:rPr>
-          <w:rFonts w:ascii="Arial" w:hAnsi="Arial" w:cs="Arial"/>
-        </w:rPr>
-        <w:t>n</w:t>
-      </w:r>
-      <w:r>
-        <w:rPr>
-          <w:rFonts w:ascii="Arial" w:hAnsi="Arial" w:cs="Arial"/>
-        </w:rPr>
-        <w:t>ous avons fixé une caméra</w:t>
-      </w:r>
-      <w:r>
-        <w:rPr>
-          <w:rFonts w:ascii="Arial" w:hAnsi="Arial" w:cs="Arial"/>
-        </w:rPr>
-        <w:t xml:space="preserve"> qui peut être réglée pour une prise optimale des images</w:t>
-      </w:r>
-      <w:r>
-        <w:rPr>
-          <w:rFonts w:ascii="Arial" w:hAnsi="Arial" w:cs="Arial"/>
-        </w:rPr>
-        <w:t xml:space="preserve"> lors de la pression d’un bouton</w:t>
-      </w:r>
-      <w:r>
-        <w:rPr>
-          <w:rFonts w:ascii="Arial" w:hAnsi="Arial" w:cs="Arial"/>
-        </w:rPr>
-        <w:t>.</w:t>
-      </w:r>
-      <w:r>
-        <w:rPr>
-          <w:rFonts w:ascii="Arial" w:hAnsi="Arial" w:cs="Arial"/>
-        </w:rPr>
-        <w:t xml:space="preserve"> </w:t>
-      </w:r>
-      <w:r>
-        <w:rPr>
-          <w:rFonts w:ascii="Arial" w:hAnsi="Arial" w:cs="Arial"/>
-        </w:rPr>
-        <w:t xml:space="preserve">Une fois </w:t>
-      </w:r>
-      <w:r>
-        <w:rPr>
-          <w:rFonts w:ascii="Arial" w:hAnsi="Arial" w:cs="Arial"/>
-        </w:rPr>
-        <w:t>la prédiction faite, nous voulions faciliter le tri de la personne. Pour ce faire, nous</w:t>
-      </w:r>
-      <w:r>
-        <w:rPr>
-          <w:rFonts w:ascii="Arial" w:hAnsi="Arial" w:cs="Arial"/>
-        </w:rPr>
-        <w:t xml:space="preserve"> avons jugé intéressant </w:t>
-      </w:r>
-      <w:r>
-        <w:rPr>
-          <w:rFonts w:ascii="Arial" w:hAnsi="Arial" w:cs="Arial"/>
-        </w:rPr>
-        <w:t>qu’une poubelle s’ouvre en fonction du type du déchet</w:t>
-      </w:r>
-      <w:r>
-        <w:rPr>
-          <w:rFonts w:ascii="Arial" w:hAnsi="Arial" w:cs="Arial"/>
-        </w:rPr>
-        <w:t xml:space="preserve"> (</w:t>
-      </w:r>
-      <w:r>
-        <w:rPr>
-          <w:rFonts w:ascii="Arial" w:hAnsi="Arial" w:cs="Arial"/>
-        </w:rPr>
-        <w:t>sac blanc, bleu, jaune, orange et le verre)</w:t>
-      </w:r>
-      <w:r>
-        <w:rPr>
-          <w:rFonts w:ascii="Arial" w:hAnsi="Arial" w:cs="Arial"/>
-        </w:rPr>
-        <w:t>.</w:t>
-      </w:r>
-      <w:r>
-        <w:rPr>
-          <w:rFonts w:ascii="Arial" w:hAnsi="Arial" w:cs="Arial"/>
-        </w:rPr>
-        <w:t xml:space="preserve"> Le tri de nos déchets est basé sur le tri effectué à Bruxelles.</w:t>
-      </w:r>
-      <w:r>
-        <w:rPr>
-          <w:rFonts w:ascii="Arial" w:hAnsi="Arial" w:cs="Arial"/>
-        </w:rPr>
-        <w:t xml:space="preserve"> </w:t>
-      </w:r>
-      <w:r>
-        <w:rPr>
-          <w:rFonts w:ascii="Arial" w:hAnsi="Arial" w:cs="Arial"/>
-        </w:rPr>
-        <w:t xml:space="preserve">Afin d’y parvenir, nous avons décidé de fixer des petits moteurs </w:t>
-      </w:r>
-      <w:r>
-        <w:rPr>
-          <w:rFonts w:ascii="Arial" w:hAnsi="Arial" w:cs="Arial"/>
-        </w:rPr>
-        <w:t>aux</w:t>
-      </w:r>
-      <w:r>
-        <w:rPr>
-          <w:rFonts w:ascii="Arial" w:hAnsi="Arial" w:cs="Arial"/>
-        </w:rPr>
-        <w:t xml:space="preserve"> </w:t>
-      </w:r>
-      <w:r>
-        <w:rPr>
-          <w:rFonts w:ascii="Arial" w:hAnsi="Arial" w:cs="Arial"/>
-        </w:rPr>
-        <w:t>cinq</w:t>
-      </w:r>
-      <w:r>
-        <w:rPr>
-          <w:rFonts w:ascii="Arial" w:hAnsi="Arial" w:cs="Arial"/>
-        </w:rPr>
-        <w:t xml:space="preserve"> poubelles</w:t>
-      </w:r>
-      <w:r>
-        <w:rPr>
-          <w:rFonts w:ascii="Arial" w:hAnsi="Arial" w:cs="Arial"/>
-        </w:rPr>
-        <w:t xml:space="preserve"> où les moteurs sont reliés </w:t>
+        <w:t>L</w:t>
+      </w:r>
+      <w:r>
+        <w:rPr>
+          <w:rFonts w:ascii="Arial" w:hAnsi="Arial" w:cs="Arial"/>
+        </w:rPr>
+        <w:t xml:space="preserve">es moteurs sont reliés </w:t>
       </w:r>
       <w:r>
         <w:rPr>
@@ -531,6 +744,7 @@
       <w:r>
         <w:rPr>
           <w:rFonts w:ascii="Arial" w:hAnsi="Arial" w:cs="Arial"/>
+          <w:noProof/>
           <w:lang w:val="en-US"/>
         </w:rPr>
         <w:drawing>
@@ -589,8 +803,6 @@
           </wp:inline>
         </w:drawing>
       </w:r>
-      <w:bookmarkStart w:id="0" w:name="_GoBack"/>
-      <w:bookmarkEnd w:id="0"/>
     </w:p>
     <w:sectPr>
       <w:pgSz w:w="11900" w:h="16840"/>
@@ -1048,6 +1260,7 @@
   <w:style w:type="character" w:default="1" w:styleId="Policepardfaut">
     <w:name w:val="Default Paragraph Font"/>
     <w:uiPriority w:val="1"/>
+    <w:semiHidden/>
     <w:unhideWhenUsed/>
   </w:style>
   <w:style w:type="table" w:default="1" w:styleId="TableauNormal">

</xml_diff>